<commit_message>
added comments for harispat MPS prediction
</commit_message>
<xml_diff>
--- a/harispat/Aruncomments.docx
+++ b/harispat/Aruncomments.docx
@@ -1,6 +1,6 @@
 
 <file path=word/document.xml><?xml version="1.0" encoding="utf-8"?>
-<w:document xmlns:wpc="http://schemas.microsoft.com/office/word/2010/wordprocessingCanvas" xmlns:cx="http://schemas.microsoft.com/office/drawing/2014/chartex" xmlns:cx1="http://schemas.microsoft.com/office/drawing/2015/9/8/chartex" xmlns:cx2="http://schemas.microsoft.com/office/drawing/2015/10/21/chartex" xmlns:cx3="http://schemas.microsoft.com/office/drawing/2016/5/9/chartex" xmlns:cx4="http://schemas.microsoft.com/office/drawing/2016/5/10/chartex" xmlns:cx5="http://schemas.microsoft.com/office/drawing/2016/5/11/chartex" xmlns:cx6="http://schemas.microsoft.com/office/drawing/2016/5/12/chartex" xmlns:cx7="http://schemas.microsoft.com/office/drawing/2016/5/13/chartex" xmlns:cx8="http://schemas.microsoft.com/office/drawing/2016/5/14/chartex" xmlns:mc="http://schemas.openxmlformats.org/markup-compatibility/2006" xmlns:aink="http://schemas.microsoft.com/office/drawing/2016/ink" xmlns:am3d="http://schemas.microsoft.com/office/drawing/2017/model3d" xmlns:o="urn:schemas-microsoft-com:office:office" xmlns:r="http://schemas.openxmlformats.org/officeDocument/2006/relationships" xmlns:m="http://schemas.openxmlformats.org/officeDocument/2006/math" xmlns:v="urn:schemas-microsoft-com:vml" xmlns:wp14="http://schemas.microsoft.com/office/word/2010/wordprocessingDrawing" xmlns:wp="http://schemas.openxmlformats.org/drawingml/2006/wordprocessingDrawing" xmlns:w10="urn:schemas-microsoft-com:office:word" xmlns:w="http://schemas.openxmlformats.org/wordprocessingml/2006/main" xmlns:w14="http://schemas.microsoft.com/office/word/2010/wordml" xmlns:w15="http://schemas.microsoft.com/office/word/2012/wordml" xmlns:w16cid="http://schemas.microsoft.com/office/word/2016/wordml/cid" xmlns:w16se="http://schemas.microsoft.com/office/word/2015/wordml/symex" xmlns:wpg="http://schemas.microsoft.com/office/word/2010/wordprocessingGroup" xmlns:wpi="http://schemas.microsoft.com/office/word/2010/wordprocessingInk" xmlns:wne="http://schemas.microsoft.com/office/word/2006/wordml" xmlns:wps="http://schemas.microsoft.com/office/word/2010/wordprocessingShape" mc:Ignorable="w14 w15 w16se w16cid wp14">
+<w:document xmlns:wpc="http://schemas.microsoft.com/office/word/2010/wordprocessingCanvas" xmlns:cx="http://schemas.microsoft.com/office/drawing/2014/chartex" xmlns:cx1="http://schemas.microsoft.com/office/drawing/2015/9/8/chartex" xmlns:cx2="http://schemas.microsoft.com/office/drawing/2015/10/21/chartex" xmlns:cx3="http://schemas.microsoft.com/office/drawing/2016/5/9/chartex" xmlns:cx4="http://schemas.microsoft.com/office/drawing/2016/5/10/chartex" xmlns:cx5="http://schemas.microsoft.com/office/drawing/2016/5/11/chartex" xmlns:cx6="http://schemas.microsoft.com/office/drawing/2016/5/12/chartex" xmlns:cx7="http://schemas.microsoft.com/office/drawing/2016/5/13/chartex" xmlns:cx8="http://schemas.microsoft.com/office/drawing/2016/5/14/chartex" xmlns:mc="http://schemas.openxmlformats.org/markup-compatibility/2006" xmlns:aink="http://schemas.microsoft.com/office/drawing/2016/ink" xmlns:am3d="http://schemas.microsoft.com/office/drawing/2017/model3d" xmlns:o="urn:schemas-microsoft-com:office:office" xmlns:r="http://schemas.openxmlformats.org/officeDocument/2006/relationships" xmlns:m="http://schemas.openxmlformats.org/officeDocument/2006/math" xmlns:v="urn:schemas-microsoft-com:vml" xmlns:wp14="http://schemas.microsoft.com/office/word/2010/wordprocessingDrawing" xmlns:wp="http://schemas.openxmlformats.org/drawingml/2006/wordprocessingDrawing" xmlns:w10="urn:schemas-microsoft-com:office:word" xmlns:w="http://schemas.openxmlformats.org/wordprocessingml/2006/main" xmlns:w14="http://schemas.microsoft.com/office/word/2010/wordml" xmlns:w15="http://schemas.microsoft.com/office/word/2012/wordml" xmlns:w16cex="http://schemas.microsoft.com/office/word/2018/wordml/cex" xmlns:w16cid="http://schemas.microsoft.com/office/word/2016/wordml/cid" xmlns:w16="http://schemas.microsoft.com/office/word/2018/wordml" xmlns:w16se="http://schemas.microsoft.com/office/word/2015/wordml/symex" xmlns:wpg="http://schemas.microsoft.com/office/word/2010/wordprocessingGroup" xmlns:wpi="http://schemas.microsoft.com/office/word/2010/wordprocessingInk" xmlns:wne="http://schemas.microsoft.com/office/word/2006/wordml" xmlns:wps="http://schemas.microsoft.com/office/word/2010/wordprocessingShape" mc:Ignorable="w14 w15 w16se w16cid w16 w16cex wp14">
   <w:body>
     <w:p>
       <w:pPr>
@@ -45,14 +45,169 @@
     <w:p>
       <w:pPr>
         <w:rPr>
-          <w:lang w:val="en-US"/>
-        </w:rPr>
-      </w:pPr>
-      <w:r>
-        <w:rPr>
-          <w:lang w:val="en-US"/>
-        </w:rPr>
-        <w:t>Please call out if you had specific reasons to choose support vector machines and logistic regression only</w:t>
+          <w:b/>
+          <w:bCs/>
+          <w:lang w:val="en-US"/>
+        </w:rPr>
+      </w:pPr>
+      <w:r>
+        <w:rPr>
+          <w:lang w:val="en-US"/>
+        </w:rPr>
+        <w:t>Please call out if you had specific reasons to choose support vector machines and logistic regression o</w:t>
+      </w:r>
+      <w:r>
+        <w:rPr>
+          <w:b/>
+          <w:bCs/>
+          <w:lang w:val="en-US"/>
+        </w:rPr>
+        <w:t>nly</w:t>
+      </w:r>
+    </w:p>
+    <w:p>
+      <w:pPr>
+        <w:rPr>
+          <w:b/>
+          <w:bCs/>
+          <w:lang w:val="en-US"/>
+        </w:rPr>
+      </w:pPr>
+    </w:p>
+    <w:p>
+      <w:pPr>
+        <w:rPr>
+          <w:lang w:val="en-US"/>
+        </w:rPr>
+      </w:pPr>
+      <w:r>
+        <w:rPr>
+          <w:b/>
+          <w:bCs/>
+          <w:lang w:val="en-US"/>
+        </w:rPr>
+        <w:t>Comments dated 23</w:t>
+      </w:r>
+      <w:r>
+        <w:rPr>
+          <w:b/>
+          <w:bCs/>
+          <w:vertAlign w:val="superscript"/>
+          <w:lang w:val="en-US"/>
+        </w:rPr>
+        <w:t>rd</w:t>
+      </w:r>
+      <w:r>
+        <w:rPr>
+          <w:b/>
+          <w:bCs/>
+          <w:lang w:val="en-US"/>
+        </w:rPr>
+        <w:t xml:space="preserve"> </w:t>
+      </w:r>
+      <w:proofErr w:type="gramStart"/>
+      <w:r>
+        <w:rPr>
+          <w:b/>
+          <w:bCs/>
+          <w:lang w:val="en-US"/>
+        </w:rPr>
+        <w:t>may</w:t>
+      </w:r>
+      <w:proofErr w:type="gramEnd"/>
+      <w:r>
+        <w:rPr>
+          <w:b/>
+          <w:bCs/>
+          <w:lang w:val="en-US"/>
+        </w:rPr>
+        <w:t xml:space="preserve"> 202</w:t>
+      </w:r>
+      <w:r>
+        <w:rPr>
+          <w:lang w:val="en-US"/>
+        </w:rPr>
+        <w:t>0</w:t>
+      </w:r>
+    </w:p>
+    <w:p>
+      <w:pPr>
+        <w:rPr>
+          <w:lang w:val="en-US"/>
+        </w:rPr>
+      </w:pPr>
+    </w:p>
+    <w:p>
+      <w:pPr>
+        <w:rPr>
+          <w:lang w:val="en-US"/>
+        </w:rPr>
+      </w:pPr>
+      <w:r>
+        <w:rPr>
+          <w:lang w:val="en-US"/>
+        </w:rPr>
+        <w:t xml:space="preserve">Comments for MPS prediction </w:t>
+      </w:r>
+    </w:p>
+    <w:p>
+      <w:pPr>
+        <w:rPr>
+          <w:lang w:val="en-US"/>
+        </w:rPr>
+      </w:pPr>
+    </w:p>
+    <w:p>
+      <w:pPr>
+        <w:rPr>
+          <w:lang w:val="en-US"/>
+        </w:rPr>
+      </w:pPr>
+      <w:r>
+        <w:rPr>
+          <w:lang w:val="en-US"/>
+        </w:rPr>
+        <w:t xml:space="preserve">It looks like you are trying to predict continuous variables using a </w:t>
+      </w:r>
+      <w:proofErr w:type="spellStart"/>
+      <w:r>
+        <w:rPr>
+          <w:lang w:val="en-US"/>
+        </w:rPr>
+        <w:t>randomforest</w:t>
+      </w:r>
+      <w:proofErr w:type="spellEnd"/>
+      <w:r>
+        <w:rPr>
+          <w:lang w:val="en-US"/>
+        </w:rPr>
+        <w:t xml:space="preserve"> regressor. Have you evaluated all other regression options namely linear regression, multi</w:t>
+      </w:r>
+      <w:r>
+        <w:rPr>
+          <w:lang w:val="en-US"/>
+        </w:rPr>
+        <w:t xml:space="preserve"> </w:t>
+      </w:r>
+      <w:r>
+        <w:rPr>
+          <w:lang w:val="en-US"/>
+        </w:rPr>
+        <w:t xml:space="preserve"> linear regression, polynomial regression, ridge and </w:t>
+      </w:r>
+      <w:proofErr w:type="gramStart"/>
+      <w:r>
+        <w:rPr>
+          <w:lang w:val="en-US"/>
+        </w:rPr>
+        <w:t>Lasso .</w:t>
+      </w:r>
+      <w:proofErr w:type="gramEnd"/>
+      <w:r>
+        <w:rPr>
+          <w:lang w:val="en-US"/>
+        </w:rPr>
+        <w:t xml:space="preserve"> Is there a specific reason why decided to go with random forest regressor?</w:t>
       </w:r>
     </w:p>
     <w:sectPr>
@@ -66,7 +221,7 @@
 </file>
 
 <file path=word/styles.xml><?xml version="1.0" encoding="utf-8"?>
-<w:styles xmlns:mc="http://schemas.openxmlformats.org/markup-compatibility/2006" xmlns:r="http://schemas.openxmlformats.org/officeDocument/2006/relationships" xmlns:w="http://schemas.openxmlformats.org/wordprocessingml/2006/main" xmlns:w14="http://schemas.microsoft.com/office/word/2010/wordml" xmlns:w15="http://schemas.microsoft.com/office/word/2012/wordml" xmlns:w16cid="http://schemas.microsoft.com/office/word/2016/wordml/cid" xmlns:w16se="http://schemas.microsoft.com/office/word/2015/wordml/symex" mc:Ignorable="w14 w15 w16se w16cid">
+<w:styles xmlns:mc="http://schemas.openxmlformats.org/markup-compatibility/2006" xmlns:r="http://schemas.openxmlformats.org/officeDocument/2006/relationships" xmlns:w="http://schemas.openxmlformats.org/wordprocessingml/2006/main" xmlns:w14="http://schemas.microsoft.com/office/word/2010/wordml" xmlns:w15="http://schemas.microsoft.com/office/word/2012/wordml" xmlns:w16cex="http://schemas.microsoft.com/office/word/2018/wordml/cex" xmlns:w16cid="http://schemas.microsoft.com/office/word/2016/wordml/cid" xmlns:w16="http://schemas.microsoft.com/office/word/2018/wordml" xmlns:w16se="http://schemas.microsoft.com/office/word/2015/wordml/symex" mc:Ignorable="w14 w15 w16se w16cid w16 w16cex">
   <w:docDefaults>
     <w:rPrDefault>
       <w:rPr>

</xml_diff>

<commit_message>
added comments for mails per second
</commit_message>
<xml_diff>
--- a/harispat/Aruncomments.docx
+++ b/harispat/Aruncomments.docx
@@ -208,6 +208,26 @@
           <w:lang w:val="en-US"/>
         </w:rPr>
         <w:t xml:space="preserve"> Is there a specific reason why decided to go with random forest regressor?</w:t>
+      </w:r>
+    </w:p>
+    <w:p>
+      <w:pPr>
+        <w:rPr>
+          <w:lang w:val="en-US"/>
+        </w:rPr>
+      </w:pPr>
+    </w:p>
+    <w:p>
+      <w:pPr>
+        <w:rPr>
+          <w:lang w:val="en-US"/>
+        </w:rPr>
+      </w:pPr>
+      <w:r>
+        <w:rPr>
+          <w:lang w:val="en-US"/>
+        </w:rPr>
+        <w:t>Looking at the model that you are trying to predict, it looks you are trying to get a relationship between mail per second, test description, model and version did you check for the correlation between these features? How would you know the MPS is a function of test description for instance? Please try out the feature engineering technique that we are talked about like recursive feature elimination</w:t>
       </w:r>
     </w:p>
     <w:sectPr>

</xml_diff>